<commit_message>
Atualizado número de páginas nas normas de submissão
</commit_message>
<xml_diff>
--- a/assets/docs/normas-de-submissão.docx
+++ b/assets/docs/normas-de-submissão.docx
@@ -1898,7 +1898,31 @@
         <w:rPr>
           <w:sz w:val="24"/>
         </w:rPr>
-        <w:t>O texto submetido deve conter entre 20 e 25 páginas, com fonte Times New</w:t>
+        <w:t xml:space="preserve">O texto submetido deve conter entre </w:t>
+      </w:r>
+      <w:r>
+        <w:rPr>
+          <w:sz w:val="24"/>
+        </w:rPr>
+        <w:t>15</w:t>
+      </w:r>
+      <w:r>
+        <w:rPr>
+          <w:sz w:val="24"/>
+        </w:rPr>
+        <w:t xml:space="preserve"> e 2</w:t>
+      </w:r>
+      <w:r>
+        <w:rPr>
+          <w:sz w:val="24"/>
+        </w:rPr>
+        <w:t>0</w:t>
+      </w:r>
+      <w:r>
+        <w:rPr>
+          <w:sz w:val="24"/>
+        </w:rPr>
+        <w:t xml:space="preserve"> páginas, com fonte Times New</w:t>
       </w:r>
       <w:r>
         <w:rPr>

</xml_diff>